<commit_message>
Revised Functional and Operational Requirements
</commit_message>
<xml_diff>
--- a/MiniGolfDesign.docx
+++ b/MiniGolfDesign.docx
@@ -4277,13 +4277,19 @@
         <w:t xml:space="preserve">Need #2: </w:t>
       </w:r>
       <w:r>
-        <w:t>Keypad that displays numbers</w:t>
-      </w:r>
-      <w:r>
-        <w:t xml:space="preserve"> for score</w:t>
-      </w:r>
-      <w:r>
-        <w:t xml:space="preserve"> entry</w:t>
+        <w:t xml:space="preserve">UI screen at each Card-swipe </w:t>
+      </w:r>
+      <w:r>
+        <w:t>station</w:t>
+      </w:r>
+      <w:r>
+        <w:t xml:space="preserve"> with k</w:t>
+      </w:r>
+      <w:r>
+        <w:t xml:space="preserve">eypad </w:t>
+      </w:r>
+      <w:r>
+        <w:t>for player score input</w:t>
       </w:r>
     </w:p>
     <w:p>
@@ -4291,7 +4297,19 @@
         <w:pStyle w:val="ListBullet"/>
       </w:pPr>
       <w:r>
-        <w:t>Need #3: Screen that displays:</w:t>
+        <w:t xml:space="preserve">Need #3: </w:t>
+      </w:r>
+      <w:r>
+        <w:t>UI screen should</w:t>
+      </w:r>
+      <w:r>
+        <w:t xml:space="preserve"> d</w:t>
+      </w:r>
+      <w:r>
+        <w:t>isplay</w:t>
+      </w:r>
+      <w:r>
+        <w:t>:</w:t>
       </w:r>
     </w:p>
     <w:p>
@@ -4335,7 +4353,13 @@
         <w:pStyle w:val="ListBullet"/>
       </w:pPr>
       <w:r>
-        <w:t>Need #4: Last hole should have two extra capabilities:</w:t>
+        <w:t xml:space="preserve">Need #4: Last hole </w:t>
+      </w:r>
+      <w:r>
+        <w:t xml:space="preserve">UI screen </w:t>
+      </w:r>
+      <w:r>
+        <w:t>should have two extra capabilities:</w:t>
       </w:r>
     </w:p>
     <w:p>
@@ -4464,6 +4488,14 @@
     </w:p>
     <w:p>
       <w:pPr>
+        <w:pStyle w:val="Heading3"/>
+      </w:pPr>
+      <w:r>
+        <w:t>Pre-Conditions</w:t>
+      </w:r>
+    </w:p>
+    <w:p>
+      <w:pPr>
         <w:pStyle w:val="ListBullet"/>
         <w:tabs>
           <w:tab w:val="left" w:pos="720"/>
@@ -4472,7 +4504,10 @@
         <w:spacing w:after="0"/>
       </w:pPr>
       <w:r>
-        <w:t xml:space="preserve">Need to </w:t>
+        <w:t>Must have paid for mini-golf round</w:t>
+      </w:r>
+      <w:r>
+        <w:t xml:space="preserve"> </w:t>
       </w:r>
     </w:p>
     <w:p>
@@ -4485,47 +4520,10 @@
         <w:spacing w:after="0"/>
       </w:pPr>
       <w:r>
-        <w:t xml:space="preserve">Need to </w:t>
-      </w:r>
-    </w:p>
-    <w:p>
-      <w:pPr>
-        <w:pStyle w:val="Heading3"/>
-      </w:pPr>
-      <w:r>
-        <w:t>Pre-Conditions</w:t>
-      </w:r>
-    </w:p>
-    <w:p>
-      <w:pPr>
-        <w:pStyle w:val="ListBullet"/>
-        <w:tabs>
-          <w:tab w:val="left" w:pos="720"/>
-          <w:tab w:val="left" w:pos="1080"/>
-        </w:tabs>
-        <w:spacing w:after="0"/>
-      </w:pPr>
-      <w:r>
-        <w:t>Must have paid for mini-golf round</w:t>
-      </w:r>
-      <w:r>
-        <w:t xml:space="preserve"> </w:t>
-      </w:r>
-    </w:p>
-    <w:p>
-      <w:pPr>
-        <w:pStyle w:val="ListBullet"/>
-        <w:tabs>
-          <w:tab w:val="left" w:pos="720"/>
-          <w:tab w:val="left" w:pos="1080"/>
-        </w:tabs>
-        <w:spacing w:after="0"/>
-      </w:pPr>
-      <w:r>
         <w:t xml:space="preserve">Must have </w:t>
       </w:r>
       <w:r>
-        <w:t>golfers swipe</w:t>
+        <w:t>swipe</w:t>
       </w:r>
       <w:r>
         <w:t xml:space="preserve"> </w:t>
@@ -4631,8 +4629,6 @@
       <w:r>
         <w:t>for Golfer</w:t>
       </w:r>
-      <w:bookmarkStart w:id="0" w:name="_GoBack"/>
-      <w:bookmarkEnd w:id="0"/>
     </w:p>
     <w:p>
       <w:pPr>
@@ -5003,6 +4999,255 @@
       </w:r>
     </w:p>
     <w:p>
+      <w:r>
+        <w:rPr>
+          <w:color w:val="FF0000"/>
+        </w:rPr>
+        <w:t>&lt;</w:t>
+      </w:r>
+      <w:r>
+        <w:rPr>
+          <w:color w:val="FF0000"/>
+        </w:rPr>
+        <w:t xml:space="preserve"> this section is </w:t>
+      </w:r>
+      <w:r>
+        <w:rPr>
+          <w:color w:val="FF0000"/>
+        </w:rPr>
+        <w:t xml:space="preserve">from </w:t>
+      </w:r>
+      <w:r>
+        <w:rPr>
+          <w:color w:val="FF0000"/>
+        </w:rPr>
+        <w:t xml:space="preserve">lecture </w:t>
+      </w:r>
+      <w:r>
+        <w:rPr>
+          <w:color w:val="FF0000"/>
+        </w:rPr>
+        <w:t>notes page 216&gt;</w:t>
+      </w:r>
+    </w:p>
+    <w:p>
+      <w:pPr>
+        <w:pStyle w:val="Heading2"/>
+      </w:pPr>
+      <w:r>
+        <w:t xml:space="preserve">Functional Requirements:  </w:t>
+      </w:r>
+    </w:p>
+    <w:p>
+      <w:pPr>
+        <w:rPr>
+          <w:color w:val="FF0000"/>
+        </w:rPr>
+      </w:pPr>
+      <w:r>
+        <w:rPr>
+          <w:color w:val="FF0000"/>
+        </w:rPr>
+        <w:t xml:space="preserve">Uptime: </w:t>
+      </w:r>
+    </w:p>
+    <w:p>
+      <w:pPr>
+        <w:rPr>
+          <w:color w:val="FF0000"/>
+        </w:rPr>
+      </w:pPr>
+      <w:r>
+        <w:rPr>
+          <w:color w:val="FF0000"/>
+        </w:rPr>
+        <w:t xml:space="preserve">Minimum sustained load: </w:t>
+      </w:r>
+    </w:p>
+    <w:p>
+      <w:pPr>
+        <w:rPr>
+          <w:color w:val="FF0000"/>
+        </w:rPr>
+      </w:pPr>
+      <w:r>
+        <w:rPr>
+          <w:color w:val="FF0000"/>
+        </w:rPr>
+        <w:t xml:space="preserve">Burst loads: </w:t>
+      </w:r>
+    </w:p>
+    <w:p>
+      <w:pPr>
+        <w:rPr>
+          <w:color w:val="FF0000"/>
+        </w:rPr>
+      </w:pPr>
+      <w:r>
+        <w:rPr>
+          <w:color w:val="FF0000"/>
+        </w:rPr>
+        <w:t>Response time:</w:t>
+      </w:r>
+    </w:p>
+    <w:p>
+      <w:pPr>
+        <w:rPr>
+          <w:color w:val="FF0000"/>
+        </w:rPr>
+      </w:pPr>
+      <w:r>
+        <w:rPr>
+          <w:color w:val="FF0000"/>
+        </w:rPr>
+        <w:t>Failure modes</w:t>
+      </w:r>
+      <w:r>
+        <w:rPr>
+          <w:color w:val="FF0000"/>
+        </w:rPr>
+        <w:t>:</w:t>
+      </w:r>
+    </w:p>
+    <w:p>
+      <w:pPr>
+        <w:pStyle w:val="Heading2"/>
+      </w:pPr>
+      <w:r>
+        <w:t>Operational Requirements (non-functional requirements)</w:t>
+      </w:r>
+    </w:p>
+    <w:p>
+      <w:pPr>
+        <w:rPr>
+          <w:color w:val="FF0000"/>
+        </w:rPr>
+      </w:pPr>
+      <w:r>
+        <w:rPr>
+          <w:color w:val="FF0000"/>
+        </w:rPr>
+        <w:t>System management and monitoring:</w:t>
+      </w:r>
+    </w:p>
+    <w:p>
+      <w:pPr>
+        <w:rPr>
+          <w:color w:val="FF0000"/>
+        </w:rPr>
+      </w:pPr>
+      <w:r>
+        <w:rPr>
+          <w:color w:val="FF0000"/>
+        </w:rPr>
+        <w:t>Logging</w:t>
+      </w:r>
+    </w:p>
+    <w:p>
+      <w:pPr>
+        <w:rPr>
+          <w:color w:val="FF0000"/>
+        </w:rPr>
+      </w:pPr>
+      <w:r>
+        <w:rPr>
+          <w:color w:val="FF0000"/>
+        </w:rPr>
+        <w:t>Configuration files</w:t>
+      </w:r>
+    </w:p>
+    <w:p>
+      <w:pPr>
+        <w:rPr>
+          <w:color w:val="FF0000"/>
+        </w:rPr>
+      </w:pPr>
+      <w:r>
+        <w:rPr>
+          <w:color w:val="FF0000"/>
+        </w:rPr>
+        <w:t>Toggling on/of individual features and services</w:t>
+      </w:r>
+    </w:p>
+    <w:p>
+      <w:pPr>
+        <w:rPr>
+          <w:color w:val="FF0000"/>
+        </w:rPr>
+      </w:pPr>
+      <w:r>
+        <w:rPr>
+          <w:color w:val="FF0000"/>
+        </w:rPr>
+        <w:t>Access control and rate limits</w:t>
+      </w:r>
+    </w:p>
+    <w:p>
+      <w:pPr>
+        <w:rPr>
+          <w:color w:val="FF0000"/>
+        </w:rPr>
+      </w:pPr>
+      <w:r>
+        <w:rPr>
+          <w:color w:val="FF0000"/>
+        </w:rPr>
+        <w:t>Graceful degradation</w:t>
+      </w:r>
+    </w:p>
+    <w:p>
+      <w:pPr>
+        <w:rPr>
+          <w:color w:val="FF0000"/>
+        </w:rPr>
+      </w:pPr>
+      <w:r>
+        <w:rPr>
+          <w:color w:val="FF0000"/>
+        </w:rPr>
+        <w:t>Ability to deploy in a cluster</w:t>
+      </w:r>
+    </w:p>
+    <w:p>
+      <w:pPr>
+        <w:rPr>
+          <w:color w:val="FF0000"/>
+        </w:rPr>
+      </w:pPr>
+      <w:r>
+        <w:rPr>
+          <w:color w:val="FF0000"/>
+        </w:rPr>
+        <w:t>Queue draining</w:t>
+      </w:r>
+    </w:p>
+    <w:p>
+      <w:pPr>
+        <w:rPr>
+          <w:color w:val="FF0000"/>
+        </w:rPr>
+      </w:pPr>
+      <w:r>
+        <w:rPr>
+          <w:color w:val="FF0000"/>
+        </w:rPr>
+        <w:t>Backup and restoring data</w:t>
+      </w:r>
+    </w:p>
+    <w:p>
+      <w:pPr>
+        <w:rPr>
+          <w:color w:val="FF0000"/>
+        </w:rPr>
+      </w:pPr>
+      <w:r>
+        <w:rPr>
+          <w:color w:val="FF0000"/>
+        </w:rPr>
+        <w:t>Instrumented code that allows monitoring and collection of performance data Performance data includes timing data and counters, such as a counter incremented at the top of certain methods.</w:t>
+      </w:r>
+    </w:p>
+    <w:p>
       <w:pPr>
         <w:pStyle w:val="Heading1"/>
       </w:pPr>
@@ -5010,84 +5255,144 @@
         <w:t>System description</w:t>
       </w:r>
     </w:p>
-    <w:p/>
-    <w:p/>
-    <w:p>
-      <w:r>
-        <w:br w:type="page"/>
-      </w:r>
-    </w:p>
-    <w:p>
-      <w:pPr>
-        <w:pStyle w:val="Heading1"/>
-      </w:pPr>
-      <w:r>
-        <w:t xml:space="preserve">Appendix </w:t>
-      </w:r>
-      <w:r>
-        <w:t>D</w:t>
-      </w:r>
-      <w:r>
-        <w:t xml:space="preserve">: Staff Organizational Chart </w:t>
-      </w:r>
-    </w:p>
-    <w:p>
-      <w:r>
-        <w:t>Staff dedicated to Voice Mail Software development</w:t>
-      </w:r>
-    </w:p>
-    <w:p/>
     <w:p>
       <w:r>
         <w:rPr>
-          <w:noProof/>
-          <w:lang w:eastAsia="en-US"/>
+          <w:color w:val="FF0000"/>
         </w:rPr>
-        <w:drawing>
-          <wp:inline distT="0" distB="0" distL="0" distR="0">
-            <wp:extent cx="5943600" cy="3382645"/>
-            <wp:effectExtent l="0" t="0" r="0" b="8255"/>
-            <wp:docPr id="2" name="Picture 2"/>
-            <wp:cNvGraphicFramePr>
-              <a:graphicFrameLocks xmlns:a="http://schemas.openxmlformats.org/drawingml/2006/main" noChangeAspect="1"/>
-            </wp:cNvGraphicFramePr>
-            <a:graphic xmlns:a="http://schemas.openxmlformats.org/drawingml/2006/main">
-              <a:graphicData uri="http://schemas.openxmlformats.org/drawingml/2006/picture">
-                <pic:pic xmlns:pic="http://schemas.openxmlformats.org/drawingml/2006/picture">
-                  <pic:nvPicPr>
-                    <pic:cNvPr id="2" name="VoiceMailProposal-OrgChart.jpg"/>
-                    <pic:cNvPicPr/>
-                  </pic:nvPicPr>
-                  <pic:blipFill>
-                    <a:blip r:embed="rId10">
-                      <a:extLst>
-                        <a:ext uri="{28A0092B-C50C-407E-A947-70E740481C1C}">
-                          <a14:useLocalDpi xmlns:a14="http://schemas.microsoft.com/office/drawing/2010/main" val="0"/>
-                        </a:ext>
-                      </a:extLst>
-                    </a:blip>
-                    <a:stretch>
-                      <a:fillRect/>
-                    </a:stretch>
-                  </pic:blipFill>
-                  <pic:spPr>
-                    <a:xfrm>
-                      <a:off x="0" y="0"/>
-                      <a:ext cx="5943600" cy="3382645"/>
-                    </a:xfrm>
-                    <a:prstGeom prst="rect">
-                      <a:avLst/>
-                    </a:prstGeom>
-                  </pic:spPr>
-                </pic:pic>
-              </a:graphicData>
-            </a:graphic>
-          </wp:inline>
-        </w:drawing>
-      </w:r>
+        <w:t>&lt;</w:t>
+      </w:r>
+      <w:r>
+        <w:rPr>
+          <w:color w:val="FF0000"/>
+        </w:rPr>
+        <w:t xml:space="preserve"> </w:t>
+      </w:r>
+      <w:r>
+        <w:rPr>
+          <w:color w:val="FF0000"/>
+        </w:rPr>
+        <w:t>I got this topic from the homework assignment. This might just be</w:t>
+      </w:r>
+      <w:r>
+        <w:rPr>
+          <w:color w:val="FF0000"/>
+        </w:rPr>
+        <w:t xml:space="preserve"> a description of </w:t>
+      </w:r>
+      <w:r>
+        <w:rPr>
+          <w:color w:val="FF0000"/>
+        </w:rPr>
+        <w:t xml:space="preserve">the current system described there. If so, that is what I typed below… </w:t>
+      </w:r>
+      <w:r>
+        <w:rPr>
+          <w:color w:val="FF0000"/>
+        </w:rPr>
+        <w:t>&gt;</w:t>
+      </w:r>
+    </w:p>
+    <w:p>
+      <w:pPr>
+        <w:pStyle w:val="ListBullet"/>
+      </w:pPr>
+      <w:r>
+        <w:t>Server where all data is stored</w:t>
+      </w:r>
+    </w:p>
+    <w:p>
+      <w:pPr>
+        <w:pStyle w:val="ListBullet"/>
+        <w:numPr>
+          <w:ilvl w:val="1"/>
+          <w:numId w:val="2"/>
+        </w:numPr>
+      </w:pPr>
+      <w:r>
+        <w:t>One central location in Tampa Bay area</w:t>
+      </w:r>
+    </w:p>
+    <w:p>
+      <w:pPr>
+        <w:pStyle w:val="ListBullet"/>
+        <w:numPr>
+          <w:ilvl w:val="1"/>
+          <w:numId w:val="2"/>
+        </w:numPr>
+      </w:pPr>
+      <w:r>
+        <w:t>Recommendation #1: Backup server at secondary location</w:t>
+      </w:r>
+    </w:p>
+    <w:p>
+      <w:pPr>
+        <w:pStyle w:val="ListBullet"/>
+        <w:numPr>
+          <w:ilvl w:val="2"/>
+          <w:numId w:val="2"/>
+        </w:numPr>
+      </w:pPr>
+      <w:r>
+        <w:t>Preferably out of state in case of weather event</w:t>
+      </w:r>
+    </w:p>
+    <w:p>
+      <w:pPr>
+        <w:pStyle w:val="ListBullet"/>
+      </w:pPr>
+      <w:r>
+        <w:t>Hardware</w:t>
+      </w:r>
+    </w:p>
+    <w:p>
+      <w:pPr>
+        <w:pStyle w:val="ListBullet"/>
+        <w:numPr>
+          <w:ilvl w:val="1"/>
+          <w:numId w:val="2"/>
+        </w:numPr>
+      </w:pPr>
+      <w:r>
+        <w:t>All hardware has been previously installed</w:t>
+      </w:r>
+    </w:p>
+    <w:p>
+      <w:pPr>
+        <w:pStyle w:val="ListBullet"/>
+        <w:numPr>
+          <w:ilvl w:val="2"/>
+          <w:numId w:val="2"/>
+        </w:numPr>
+      </w:pPr>
+      <w:r>
+        <w:t>Card-swipe stations</w:t>
+      </w:r>
+    </w:p>
+    <w:p>
+      <w:pPr>
+        <w:pStyle w:val="ListBullet"/>
+      </w:pPr>
+      <w:r>
+        <w:t>Network</w:t>
+      </w:r>
+    </w:p>
+    <w:p>
+      <w:pPr>
+        <w:pStyle w:val="ListBullet"/>
+        <w:numPr>
+          <w:ilvl w:val="1"/>
+          <w:numId w:val="2"/>
+        </w:numPr>
+      </w:pPr>
+      <w:r>
+        <w:t>Up and running</w:t>
+      </w:r>
+      <w:bookmarkStart w:id="0" w:name="_GoBack"/>
+      <w:bookmarkEnd w:id="0"/>
     </w:p>
     <w:sectPr>
-      <w:headerReference w:type="default" r:id="rId11"/>
+      <w:headerReference w:type="default" r:id="rId10"/>
       <w:pgSz w:w="12240" w:h="15840" w:code="1"/>
       <w:pgMar w:top="1440" w:right="1440" w:bottom="1440" w:left="1440" w:header="720" w:footer="864" w:gutter="0"/>
       <w:pgNumType w:start="0"/>
@@ -5224,7 +5529,7 @@
                             <w:fldChar w:fldCharType="separate"/>
                           </w:r>
                           <w:r>
-                            <w:t>2</w:t>
+                            <w:t>3</w:t>
                           </w:r>
                           <w:r>
                             <w:fldChar w:fldCharType="end"/>
@@ -5273,7 +5578,7 @@
                       <w:fldChar w:fldCharType="separate"/>
                     </w:r>
                     <w:r>
-                      <w:t>2</w:t>
+                      <w:t>3</w:t>
                     </w:r>
                     <w:r>
                       <w:fldChar w:fldCharType="end"/>
@@ -6928,11 +7233,11 @@
   </w:compat>
   <w:rsids>
     <w:rsidRoot w:val="00F95483"/>
+    <w:rsid w:val="000672A3"/>
     <w:rsid w:val="00077D44"/>
     <w:rsid w:val="003E7201"/>
     <w:rsid w:val="00742327"/>
     <w:rsid w:val="00D1477C"/>
-    <w:rsid w:val="00DC5340"/>
     <w:rsid w:val="00F95483"/>
     <w:rsid w:val="00F97439"/>
   </w:rsids>
@@ -7723,7 +8028,7 @@
 </file>
 
 <file path=customXml/itemProps3.xml><?xml version="1.0" encoding="utf-8"?>
-<ds:datastoreItem xmlns:ds="http://schemas.openxmlformats.org/officeDocument/2006/customXml" ds:itemID="{8ECFE691-18EF-4CD5-95E1-F14BB9A33FAE}">
+<ds:datastoreItem xmlns:ds="http://schemas.openxmlformats.org/officeDocument/2006/customXml" ds:itemID="{2EA04041-43C3-40AA-AD70-82683E340628}">
   <ds:schemaRefs>
     <ds:schemaRef ds:uri="http://schemas.openxmlformats.org/officeDocument/2006/bibliography"/>
   </ds:schemaRefs>

</xml_diff>

<commit_message>
revised use-case for golfer
</commit_message>
<xml_diff>
--- a/MiniGolfDesign.docx
+++ b/MiniGolfDesign.docx
@@ -5,6 +5,9 @@
     <w:p/>
     <w:sdt>
       <w:sdtPr>
+        <w:rPr>
+          <w:sz w:val="20"/>
+        </w:rPr>
         <w:id w:val="1160958979"/>
         <w:docPartObj>
           <w:docPartGallery w:val="Cover Pages"/>
@@ -14,7 +17,6 @@
       <w:sdtEndPr>
         <w:rPr>
           <w:caps/>
-          <w:sz w:val="20"/>
         </w:rPr>
       </w:sdtEndPr>
       <w:sdtContent>
@@ -25,6 +27,7 @@
           <w:r>
             <w:rPr>
               <w:noProof/>
+              <w:lang w:eastAsia="en-US"/>
             </w:rPr>
             <mc:AlternateContent>
               <mc:Choice Requires="wpg">
@@ -155,6 +158,7 @@
                                       <w:calendar w:val="gregorian"/>
                                     </w:date>
                                   </w:sdtPr>
+                                  <w:sdtEndPr/>
                                   <w:sdtContent>
                                     <w:p>
                                       <w:pPr>
@@ -3600,6 +3604,7 @@
           <w:r>
             <w:rPr>
               <w:noProof/>
+              <w:lang w:eastAsia="en-US"/>
             </w:rPr>
             <mc:AlternateContent>
               <mc:Choice Requires="wps">
@@ -3693,6 +3698,7 @@
                                     <w:dataBinding w:prefixMappings="xmlns:ns0='http://purl.org/dc/elements/1.1/' xmlns:ns1='http://schemas.openxmlformats.org/package/2006/metadata/core-properties' " w:xpath="/ns1:coreProperties[1]/ns0:title[1]" w:storeItemID="{6C3C8BC8-F283-45AE-878A-BAB7291924A1}"/>
                                     <w:text/>
                                   </w:sdtPr>
+                                  <w:sdtEndPr/>
                                   <w:sdtContent>
                                     <w:r>
                                       <w:rPr>
@@ -3742,13 +3748,14 @@
                                     <w:dataBinding w:prefixMappings="xmlns:ns0='http://purl.org/dc/elements/1.1/' xmlns:ns1='http://schemas.openxmlformats.org/package/2006/metadata/core-properties' " w:xpath="/ns1:coreProperties[1]/ns0:subject[1]" w:storeItemID="{6C3C8BC8-F283-45AE-878A-BAB7291924A1}"/>
                                     <w:text/>
                                   </w:sdtPr>
+                                  <w:sdtEndPr/>
                                   <w:sdtContent>
                                     <w:r>
                                       <w:rPr>
                                         <w:sz w:val="36"/>
                                         <w:szCs w:val="36"/>
                                       </w:rPr>
-                                      <w:t xml:space="preserve">The A-Team </w:t>
+                                      <w:t>The A-Team</w:t>
                                     </w:r>
                                   </w:sdtContent>
                                 </w:sdt>
@@ -3806,6 +3813,7 @@
                               <w:dataBinding w:prefixMappings="xmlns:ns0='http://purl.org/dc/elements/1.1/' xmlns:ns1='http://schemas.openxmlformats.org/package/2006/metadata/core-properties' " w:xpath="/ns1:coreProperties[1]/ns0:title[1]" w:storeItemID="{6C3C8BC8-F283-45AE-878A-BAB7291924A1}"/>
                               <w:text/>
                             </w:sdtPr>
+                            <w:sdtEndPr/>
                             <w:sdtContent>
                               <w:r>
                                 <w:rPr>
@@ -3855,13 +3863,14 @@
                               <w:dataBinding w:prefixMappings="xmlns:ns0='http://purl.org/dc/elements/1.1/' xmlns:ns1='http://schemas.openxmlformats.org/package/2006/metadata/core-properties' " w:xpath="/ns1:coreProperties[1]/ns0:subject[1]" w:storeItemID="{6C3C8BC8-F283-45AE-878A-BAB7291924A1}"/>
                               <w:text/>
                             </w:sdtPr>
+                            <w:sdtEndPr/>
                             <w:sdtContent>
                               <w:r>
                                 <w:rPr>
                                   <w:sz w:val="36"/>
                                   <w:szCs w:val="36"/>
                                 </w:rPr>
-                                <w:t xml:space="preserve">The A-Team </w:t>
+                                <w:t>The A-Team</w:t>
                               </w:r>
                             </w:sdtContent>
                           </w:sdt>
@@ -3879,6 +3888,7 @@
           <w:r>
             <w:rPr>
               <w:noProof/>
+              <w:lang w:eastAsia="en-US"/>
             </w:rPr>
             <mc:AlternateContent>
               <mc:Choice Requires="wps">
@@ -3952,6 +3962,7 @@
                                     <w:dataBinding w:prefixMappings="xmlns:ns0='http://purl.org/dc/elements/1.1/' xmlns:ns1='http://schemas.openxmlformats.org/package/2006/metadata/core-properties' " w:xpath="/ns1:coreProperties[1]/ns0:creator[1]" w:storeItemID="{6C3C8BC8-F283-45AE-878A-BAB7291924A1}"/>
                                     <w:text/>
                                   </w:sdtPr>
+                                  <w:sdtEndPr/>
                                   <w:sdtContent>
                                     <w:r>
                                       <w:rPr>
@@ -4504,10 +4515,7 @@
         <w:spacing w:after="0"/>
       </w:pPr>
       <w:r>
-        <w:t>Must have paid for mini-golf round</w:t>
-      </w:r>
-      <w:r>
-        <w:t xml:space="preserve"> </w:t>
+        <w:t xml:space="preserve">Must have paid for mini-golf round </w:t>
       </w:r>
     </w:p>
     <w:p>
@@ -4542,7 +4550,7 @@
         <w:spacing w:after="0"/>
       </w:pPr>
       <w:r>
-        <w:t>Card must be activated by issuer</w:t>
+        <w:t>Card must be activated by employee</w:t>
       </w:r>
     </w:p>
     <w:p>
@@ -4637,27 +4645,11 @@
       <w:r>
         <w:t xml:space="preserve">Player purchases a </w:t>
       </w:r>
-      <w:proofErr w:type="gramStart"/>
-      <w:r>
-        <w:t>round</w:t>
-      </w:r>
-      <w:proofErr w:type="gramEnd"/>
+      <w:r>
+        <w:t>game</w:t>
+      </w:r>
       <w:r>
         <w:t xml:space="preserve"> of mini-golf</w:t>
-      </w:r>
-    </w:p>
-    <w:p>
-      <w:pPr>
-        <w:pStyle w:val="ListNumbered"/>
-      </w:pPr>
-      <w:r>
-        <w:t>Player is issued swipe</w:t>
-      </w:r>
-      <w:r>
-        <w:t xml:space="preserve"> </w:t>
-      </w:r>
-      <w:r>
-        <w:t>card</w:t>
       </w:r>
     </w:p>
     <w:p>
@@ -4669,7 +4661,16 @@
         </w:numPr>
       </w:pPr>
       <w:r>
-        <w:t>Swipe card has player’s name associated with it</w:t>
+        <w:t>Employee activates</w:t>
+      </w:r>
+      <w:r>
+        <w:t xml:space="preserve"> swipe</w:t>
+      </w:r>
+      <w:r>
+        <w:t xml:space="preserve"> </w:t>
+      </w:r>
+      <w:r>
+        <w:t>card</w:t>
       </w:r>
     </w:p>
     <w:p>
@@ -4681,7 +4682,13 @@
         </w:numPr>
       </w:pPr>
       <w:r>
-        <w:t>Swipe card is activated and authorized to use</w:t>
+        <w:t>Employee assigns</w:t>
+      </w:r>
+      <w:r>
+        <w:t xml:space="preserve"> player’s name </w:t>
+      </w:r>
+      <w:r>
+        <w:t>to swipe card</w:t>
       </w:r>
     </w:p>
     <w:p>
@@ -4693,7 +4700,7 @@
         </w:numPr>
       </w:pPr>
       <w:r>
-        <w:t>Swipe card values for each hole is initiated with default values</w:t>
+        <w:t>Employee initiates the start of game to the server</w:t>
       </w:r>
     </w:p>
     <w:p>
@@ -4704,24 +4711,19 @@
         <w:t>Play</w:t>
       </w:r>
       <w:r>
-        <w:t>er plays</w:t>
-      </w:r>
-      <w:r>
-        <w:t xml:space="preserve"> </w:t>
-      </w:r>
-      <w:r>
-        <w:t xml:space="preserve">a </w:t>
-      </w:r>
-      <w:proofErr w:type="gramStart"/>
-      <w:r>
-        <w:t>round</w:t>
-      </w:r>
-      <w:proofErr w:type="gramEnd"/>
+        <w:t xml:space="preserve">er </w:t>
+      </w:r>
+      <w:r>
+        <w:t>starts the game</w:t>
+      </w:r>
       <w:r>
         <w:t xml:space="preserve"> of m</w:t>
       </w:r>
       <w:r>
         <w:t>ini-golf</w:t>
+      </w:r>
+      <w:r>
+        <w:t xml:space="preserve"> at the Hole #1</w:t>
       </w:r>
     </w:p>
     <w:p>
@@ -4733,7 +4735,7 @@
         </w:numPr>
       </w:pPr>
       <w:r>
-        <w:t>Player swipes their card at the card-swipe station</w:t>
+        <w:t>Player sinks the ball in the hole.</w:t>
       </w:r>
     </w:p>
     <w:p>
@@ -4745,7 +4747,13 @@
         </w:numPr>
       </w:pPr>
       <w:r>
-        <w:t>Player enters number of strokes</w:t>
+        <w:t xml:space="preserve">Player swipes their </w:t>
+      </w:r>
+      <w:r>
+        <w:t xml:space="preserve">assigned </w:t>
+      </w:r>
+      <w:r>
+        <w:t>card at the card-swipe station</w:t>
       </w:r>
     </w:p>
     <w:p>
@@ -4757,38 +4765,7 @@
         </w:numPr>
       </w:pPr>
       <w:r>
-        <w:t>Card-swipe station displays player’s name, current score, number of strokes under/over par</w:t>
-      </w:r>
-    </w:p>
-    <w:p>
-      <w:pPr>
-        <w:pStyle w:val="ListNumbered"/>
-      </w:pPr>
-      <w:r>
-        <w:t xml:space="preserve">Step 3 </w:t>
-      </w:r>
-      <w:r>
-        <w:t xml:space="preserve">is repeated for each </w:t>
-      </w:r>
-      <w:r>
-        <w:t>hole</w:t>
-      </w:r>
-      <w:r>
-        <w:t xml:space="preserve"> until all are played</w:t>
-      </w:r>
-    </w:p>
-    <w:p>
-      <w:pPr>
-        <w:pStyle w:val="ListNumbered"/>
-      </w:pPr>
-      <w:r>
-        <w:t xml:space="preserve">After entering </w:t>
-      </w:r>
-      <w:r>
-        <w:t>score</w:t>
-      </w:r>
-      <w:r>
-        <w:t xml:space="preserve"> for last hole, card-swipe station gives the following options: </w:t>
+        <w:t>Display screen identifies player by the name activated on the card and displays it</w:t>
       </w:r>
     </w:p>
     <w:p>
@@ -4800,19 +4777,7 @@
         </w:numPr>
       </w:pPr>
       <w:r>
-        <w:t>Display screen shows player’s</w:t>
-      </w:r>
-      <w:r>
-        <w:t xml:space="preserve"> name,</w:t>
-      </w:r>
-      <w:r>
-        <w:t xml:space="preserve"> current score</w:t>
-      </w:r>
-      <w:r>
-        <w:t>,</w:t>
-      </w:r>
-      <w:r>
-        <w:t xml:space="preserve"> and final score</w:t>
+        <w:t>Player enters number of strokes</w:t>
       </w:r>
     </w:p>
     <w:p>
@@ -4824,6 +4789,77 @@
         </w:numPr>
       </w:pPr>
       <w:r>
+        <w:t>Card-swipe station displays player’s name, current score, number of strokes under/over par</w:t>
+      </w:r>
+    </w:p>
+    <w:p>
+      <w:pPr>
+        <w:pStyle w:val="ListNumbered"/>
+        <w:numPr>
+          <w:ilvl w:val="1"/>
+          <w:numId w:val="5"/>
+        </w:numPr>
+      </w:pPr>
+      <w:r>
+        <w:t>These events are</w:t>
+      </w:r>
+      <w:r>
+        <w:t xml:space="preserve"> repeated for each </w:t>
+      </w:r>
+      <w:r>
+        <w:t>hole</w:t>
+      </w:r>
+      <w:r>
+        <w:t xml:space="preserve"> until all are played</w:t>
+      </w:r>
+    </w:p>
+    <w:p>
+      <w:pPr>
+        <w:pStyle w:val="ListNumbered"/>
+      </w:pPr>
+      <w:r>
+        <w:t xml:space="preserve">After entering </w:t>
+      </w:r>
+      <w:r>
+        <w:t>number of strokes</w:t>
+      </w:r>
+      <w:r>
+        <w:t xml:space="preserve"> for last hole, card-swipe station gives the following options: </w:t>
+      </w:r>
+    </w:p>
+    <w:p>
+      <w:pPr>
+        <w:pStyle w:val="ListNumbered"/>
+        <w:numPr>
+          <w:ilvl w:val="1"/>
+          <w:numId w:val="5"/>
+        </w:numPr>
+      </w:pPr>
+      <w:r>
+        <w:t>Display screen shows player’s</w:t>
+      </w:r>
+      <w:r>
+        <w:t xml:space="preserve"> name,</w:t>
+      </w:r>
+      <w:r>
+        <w:t xml:space="preserve"> current score</w:t>
+      </w:r>
+      <w:r>
+        <w:t>,</w:t>
+      </w:r>
+      <w:r>
+        <w:t xml:space="preserve"> and final score</w:t>
+      </w:r>
+    </w:p>
+    <w:p>
+      <w:pPr>
+        <w:pStyle w:val="ListNumbered"/>
+        <w:numPr>
+          <w:ilvl w:val="1"/>
+          <w:numId w:val="5"/>
+        </w:numPr>
+      </w:pPr>
+      <w:r>
         <w:t>Display screen shows two options:</w:t>
       </w:r>
     </w:p>
@@ -4869,25 +4905,46 @@
     <w:p>
       <w:pPr>
         <w:pStyle w:val="Heading2"/>
-      </w:pPr>
-      <w:r>
+        <w:rPr>
+          <w:color w:val="FF0000"/>
+        </w:rPr>
+      </w:pPr>
+      <w:r>
+        <w:rPr>
+          <w:color w:val="FF0000"/>
+        </w:rPr>
         <w:t xml:space="preserve">Use Case </w:t>
       </w:r>
       <w:r>
+        <w:rPr>
+          <w:color w:val="FF0000"/>
+        </w:rPr>
         <w:t>–</w:t>
       </w:r>
       <w:r>
+        <w:rPr>
+          <w:color w:val="FF0000"/>
+        </w:rPr>
         <w:t xml:space="preserve"> </w:t>
       </w:r>
       <w:r>
+        <w:rPr>
+          <w:color w:val="FF0000"/>
+        </w:rPr>
         <w:t>Mini-Golf Employee</w:t>
       </w:r>
     </w:p>
     <w:p>
       <w:pPr>
         <w:pStyle w:val="Heading3"/>
-      </w:pPr>
-      <w:r>
+        <w:rPr>
+          <w:color w:val="FF0000"/>
+        </w:rPr>
+      </w:pPr>
+      <w:r>
+        <w:rPr>
+          <w:color w:val="FF0000"/>
+        </w:rPr>
         <w:t>Employee Use Triggers</w:t>
       </w:r>
     </w:p>
@@ -4899,16 +4956,30 @@
           <w:tab w:val="left" w:pos="1080"/>
         </w:tabs>
         <w:spacing w:after="0"/>
-      </w:pPr>
-      <w:r>
+        <w:rPr>
+          <w:color w:val="FF0000"/>
+        </w:rPr>
+      </w:pPr>
+      <w:bookmarkStart w:id="0" w:name="_GoBack"/>
+      <w:r>
+        <w:rPr>
+          <w:color w:val="FF0000"/>
+        </w:rPr>
         <w:t xml:space="preserve">Need to </w:t>
       </w:r>
     </w:p>
+    <w:bookmarkEnd w:id="0"/>
     <w:p>
       <w:pPr>
         <w:pStyle w:val="Heading3"/>
-      </w:pPr>
-      <w:r>
+        <w:rPr>
+          <w:color w:val="FF0000"/>
+        </w:rPr>
+      </w:pPr>
+      <w:r>
+        <w:rPr>
+          <w:color w:val="FF0000"/>
+        </w:rPr>
         <w:t>Pre-Conditions</w:t>
       </w:r>
     </w:p>
@@ -4920,11 +4991,20 @@
           <w:tab w:val="left" w:pos="1080"/>
         </w:tabs>
         <w:spacing w:after="0"/>
-      </w:pPr>
-      <w:r>
+        <w:rPr>
+          <w:color w:val="FF0000"/>
+        </w:rPr>
+      </w:pPr>
+      <w:r>
+        <w:rPr>
+          <w:color w:val="FF0000"/>
+        </w:rPr>
         <w:t>M</w:t>
       </w:r>
       <w:r>
+        <w:rPr>
+          <w:color w:val="FF0000"/>
+        </w:rPr>
         <w:t xml:space="preserve">ust have </w:t>
       </w:r>
     </w:p>
@@ -4936,16 +5016,28 @@
           <w:tab w:val="left" w:pos="1080"/>
         </w:tabs>
         <w:spacing w:after="0"/>
-      </w:pPr>
-      <w:r>
+        <w:rPr>
+          <w:color w:val="FF0000"/>
+        </w:rPr>
+      </w:pPr>
+      <w:r>
+        <w:rPr>
+          <w:color w:val="FF0000"/>
+        </w:rPr>
         <w:t>Needs a password</w:t>
       </w:r>
     </w:p>
     <w:p>
       <w:pPr>
         <w:pStyle w:val="Heading3"/>
-      </w:pPr>
-      <w:r>
+        <w:rPr>
+          <w:color w:val="FF0000"/>
+        </w:rPr>
+      </w:pPr>
+      <w:r>
+        <w:rPr>
+          <w:color w:val="FF0000"/>
+        </w:rPr>
         <w:t>Post-Conditions</w:t>
       </w:r>
     </w:p>
@@ -4957,16 +5049,28 @@
           <w:tab w:val="left" w:pos="1080"/>
         </w:tabs>
         <w:spacing w:after="0"/>
-      </w:pPr>
-      <w:r>
+        <w:rPr>
+          <w:color w:val="FF0000"/>
+        </w:rPr>
+      </w:pPr>
+      <w:r>
+        <w:rPr>
+          <w:color w:val="FF0000"/>
+        </w:rPr>
         <w:t>Changes must be persistent</w:t>
       </w:r>
     </w:p>
     <w:p>
       <w:pPr>
         <w:pStyle w:val="Heading3"/>
-      </w:pPr>
-      <w:r>
+        <w:rPr>
+          <w:color w:val="FF0000"/>
+        </w:rPr>
+      </w:pPr>
+      <w:r>
+        <w:rPr>
+          <w:color w:val="FF0000"/>
+        </w:rPr>
         <w:t xml:space="preserve">Normal Flow </w:t>
       </w:r>
     </w:p>
@@ -4977,8 +5081,14 @@
           <w:ilvl w:val="0"/>
           <w:numId w:val="6"/>
         </w:numPr>
-      </w:pPr>
-      <w:r>
+        <w:rPr>
+          <w:color w:val="FF0000"/>
+        </w:rPr>
+      </w:pPr>
+      <w:r>
+        <w:rPr>
+          <w:color w:val="FF0000"/>
+        </w:rPr>
         <w:t>Steps for Employee</w:t>
       </w:r>
     </w:p>
@@ -5266,13 +5376,7 @@
         <w:rPr>
           <w:color w:val="FF0000"/>
         </w:rPr>
-        <w:t xml:space="preserve"> </w:t>
-      </w:r>
-      <w:r>
-        <w:rPr>
-          <w:color w:val="FF0000"/>
-        </w:rPr>
-        <w:t>I got this topic from the homework assignment. This might just be</w:t>
+        <w:t xml:space="preserve"> I got this topic from the homework assignment. This might just be</w:t>
       </w:r>
       <w:r>
         <w:rPr>
@@ -5388,8 +5492,6 @@
       <w:r>
         <w:t>Up and running</w:t>
       </w:r>
-      <w:bookmarkStart w:id="0" w:name="_GoBack"/>
-      <w:bookmarkEnd w:id="0"/>
     </w:p>
     <w:sectPr>
       <w:headerReference w:type="default" r:id="rId10"/>
@@ -7150,580 +7252,34 @@
       <w:sz w:val="20"/>
     </w:rPr>
   </w:style>
-</w:styles>
-</file>
-
-<file path=word/glossary/document.xml><?xml version="1.0" encoding="utf-8"?>
-<w:glossaryDocument xmlns:wpc="http://schemas.microsoft.com/office/word/2010/wordprocessingCanvas" xmlns:cx="http://schemas.microsoft.com/office/drawing/2014/chartex" xmlns:cx1="http://schemas.microsoft.com/office/drawing/2015/9/8/chartex" xmlns:cx2="http://schemas.microsoft.com/office/drawing/2015/10/21/chartex" xmlns:cx3="http://schemas.microsoft.com/office/drawing/2016/5/9/chartex" xmlns:cx4="http://schemas.microsoft.com/office/drawing/2016/5/10/chartex" xmlns:cx5="http://schemas.microsoft.com/office/drawing/2016/5/11/chartex" xmlns:mc="http://schemas.openxmlformats.org/markup-compatibility/2006" xmlns:o="urn:schemas-microsoft-com:office:office" xmlns:r="http://schemas.openxmlformats.org/officeDocument/2006/relationships" xmlns:m="http://schemas.openxmlformats.org/officeDocument/2006/math" xmlns:v="urn:schemas-microsoft-com:vml" xmlns:wp14="http://schemas.microsoft.com/office/word/2010/wordprocessingDrawing" xmlns:wp="http://schemas.openxmlformats.org/drawingml/2006/wordprocessingDrawing" xmlns:w10="urn:schemas-microsoft-com:office:word" xmlns:w="http://schemas.openxmlformats.org/wordprocessingml/2006/main" xmlns:w14="http://schemas.microsoft.com/office/word/2010/wordml" xmlns:w15="http://schemas.microsoft.com/office/word/2012/wordml" xmlns:w16se="http://schemas.microsoft.com/office/word/2015/wordml/symex" xmlns:wpg="http://schemas.microsoft.com/office/word/2010/wordprocessingGroup" xmlns:wpi="http://schemas.microsoft.com/office/word/2010/wordprocessingInk" xmlns:wne="http://schemas.microsoft.com/office/word/2006/wordml" xmlns:wps="http://schemas.microsoft.com/office/word/2010/wordprocessingShape" mc:Ignorable="w14 w15 w16se wp14"/>
-</file>
-
-<file path=word/glossary/fontTable.xml><?xml version="1.0" encoding="utf-8"?>
-<w:fonts xmlns:mc="http://schemas.openxmlformats.org/markup-compatibility/2006" xmlns:r="http://schemas.openxmlformats.org/officeDocument/2006/relationships" xmlns:w="http://schemas.openxmlformats.org/wordprocessingml/2006/main" xmlns:w14="http://schemas.microsoft.com/office/word/2010/wordml" xmlns:w15="http://schemas.microsoft.com/office/word/2012/wordml" xmlns:w16se="http://schemas.microsoft.com/office/word/2015/wordml/symex" mc:Ignorable="w14 w15 w16se">
-  <w:font w:name="Symbol">
-    <w:panose1 w:val="05050102010706020507"/>
-    <w:charset w:val="02"/>
-    <w:family w:val="roman"/>
-    <w:pitch w:val="variable"/>
-    <w:sig w:usb0="00000000" w:usb1="10000000" w:usb2="00000000" w:usb3="00000000" w:csb0="80000000" w:csb1="00000000"/>
-  </w:font>
-  <w:font w:name="Times New Roman">
-    <w:panose1 w:val="02020603050405020304"/>
-    <w:charset w:val="00"/>
-    <w:family w:val="roman"/>
-    <w:pitch w:val="variable"/>
-    <w:sig w:usb0="E0002AFF" w:usb1="C0007841" w:usb2="00000009" w:usb3="00000000" w:csb0="000001FF" w:csb1="00000000"/>
-  </w:font>
-  <w:font w:name="Courier New">
-    <w:panose1 w:val="02070309020205020404"/>
-    <w:charset w:val="00"/>
-    <w:family w:val="modern"/>
-    <w:pitch w:val="fixed"/>
-    <w:sig w:usb0="E0002EFF" w:usb1="C0007843" w:usb2="00000009" w:usb3="00000000" w:csb0="000001FF" w:csb1="00000000"/>
-  </w:font>
-  <w:font w:name="Wingdings">
-    <w:panose1 w:val="05000000000000000000"/>
-    <w:charset w:val="02"/>
-    <w:family w:val="auto"/>
-    <w:pitch w:val="variable"/>
-    <w:sig w:usb0="00000000" w:usb1="10000000" w:usb2="00000000" w:usb3="00000000" w:csb0="80000000" w:csb1="00000000"/>
-  </w:font>
-  <w:font w:name="Arial">
-    <w:panose1 w:val="020B0604020202020204"/>
-    <w:charset w:val="00"/>
-    <w:family w:val="swiss"/>
-    <w:pitch w:val="variable"/>
-    <w:sig w:usb0="E0002AFF" w:usb1="C0007843" w:usb2="00000009" w:usb3="00000000" w:csb0="000001FF" w:csb1="00000000"/>
-  </w:font>
-  <w:font w:name="Arial Black">
-    <w:panose1 w:val="020B0A04020102020204"/>
-    <w:charset w:val="00"/>
-    <w:family w:val="swiss"/>
-    <w:pitch w:val="variable"/>
-    <w:sig w:usb0="A00002AF" w:usb1="400078FB" w:usb2="00000000" w:usb3="00000000" w:csb0="0000009F" w:csb1="00000000"/>
-  </w:font>
-  <w:font w:name="Calibri">
-    <w:panose1 w:val="020F0502020204030204"/>
-    <w:charset w:val="00"/>
-    <w:family w:val="swiss"/>
-    <w:pitch w:val="variable"/>
-    <w:sig w:usb0="E1002AFF" w:usb1="4000ACFF" w:usb2="00000009" w:usb3="00000000" w:csb0="000001FF" w:csb1="00000000"/>
-  </w:font>
-  <w:font w:name="Calibri Light">
-    <w:panose1 w:val="020F0302020204030204"/>
-    <w:charset w:val="00"/>
-    <w:family w:val="swiss"/>
-    <w:pitch w:val="variable"/>
-    <w:sig w:usb0="A0002AEF" w:usb1="4000207B" w:usb2="00000000" w:usb3="00000000" w:csb0="000001FF" w:csb1="00000000"/>
-  </w:font>
-</w:fonts>
-</file>
-
-<file path=word/glossary/settings.xml><?xml version="1.0" encoding="utf-8"?>
-<w:settings xmlns:mc="http://schemas.openxmlformats.org/markup-compatibility/2006" xmlns:o="urn:schemas-microsoft-com:office:office" xmlns:r="http://schemas.openxmlformats.org/officeDocument/2006/relationships" xmlns:m="http://schemas.openxmlformats.org/officeDocument/2006/math" xmlns:v="urn:schemas-microsoft-com:vml" xmlns:w10="urn:schemas-microsoft-com:office:word" xmlns:w="http://schemas.openxmlformats.org/wordprocessingml/2006/main" xmlns:w14="http://schemas.microsoft.com/office/word/2010/wordml" xmlns:w15="http://schemas.microsoft.com/office/word/2012/wordml" xmlns:w16se="http://schemas.microsoft.com/office/word/2015/wordml/symex" xmlns:sl="http://schemas.openxmlformats.org/schemaLibrary/2006/main" mc:Ignorable="w14 w15 w16se">
-  <w:view w:val="normal"/>
-  <w:defaultTabStop w:val="720"/>
-  <w:characterSpacingControl w:val="doNotCompress"/>
-  <w:compat>
-    <w:useFELayout/>
-    <w:compatSetting w:name="compatibilityMode" w:uri="http://schemas.microsoft.com/office/word" w:val="15"/>
-    <w:compatSetting w:name="overrideTableStyleFontSizeAndJustification" w:uri="http://schemas.microsoft.com/office/word" w:val="1"/>
-    <w:compatSetting w:name="enableOpenTypeFeatures" w:uri="http://schemas.microsoft.com/office/word" w:val="1"/>
-    <w:compatSetting w:name="doNotFlipMirrorIndents" w:uri="http://schemas.microsoft.com/office/word" w:val="1"/>
-    <w:compatSetting w:name="differentiateMultirowTableHeaders" w:uri="http://schemas.microsoft.com/office/word" w:val="1"/>
-  </w:compat>
-  <w:rsids>
-    <w:rsidRoot w:val="00F95483"/>
-    <w:rsid w:val="000672A3"/>
-    <w:rsid w:val="00077D44"/>
-    <w:rsid w:val="003E7201"/>
-    <w:rsid w:val="00742327"/>
-    <w:rsid w:val="00D1477C"/>
-    <w:rsid w:val="00F95483"/>
-    <w:rsid w:val="00F97439"/>
-  </w:rsids>
-  <m:mathPr>
-    <m:mathFont m:val="Cambria Math"/>
-    <m:brkBin m:val="before"/>
-    <m:brkBinSub m:val="--"/>
-    <m:smallFrac m:val="0"/>
-    <m:dispDef/>
-    <m:lMargin m:val="0"/>
-    <m:rMargin m:val="0"/>
-    <m:defJc m:val="centerGroup"/>
-    <m:wrapIndent m:val="1440"/>
-    <m:intLim m:val="subSup"/>
-    <m:naryLim m:val="undOvr"/>
-  </m:mathPr>
-  <w:themeFontLang w:val="en-US"/>
-  <w:clrSchemeMapping w:bg1="light1" w:t1="dark1" w:bg2="light2" w:t2="dark2" w:accent1="accent1" w:accent2="accent2" w:accent3="accent3" w:accent4="accent4" w:accent5="accent5" w:accent6="accent6" w:hyperlink="hyperlink" w:followedHyperlink="followedHyperlink"/>
-  <w:decimalSymbol w:val="."/>
-  <w:listSeparator w:val=","/>
-  <w15:chartTrackingRefBased/>
-</w:settings>
-</file>
-
-<file path=word/glossary/styles.xml><?xml version="1.0" encoding="utf-8"?>
-<w:styles xmlns:mc="http://schemas.openxmlformats.org/markup-compatibility/2006" xmlns:r="http://schemas.openxmlformats.org/officeDocument/2006/relationships" xmlns:w="http://schemas.openxmlformats.org/wordprocessingml/2006/main" xmlns:w14="http://schemas.microsoft.com/office/word/2010/wordml" xmlns:w15="http://schemas.microsoft.com/office/word/2012/wordml" xmlns:w16se="http://schemas.microsoft.com/office/word/2015/wordml/symex" mc:Ignorable="w14 w15 w16se">
-  <w:docDefaults>
-    <w:rPrDefault>
-      <w:rPr>
-        <w:rFonts w:asciiTheme="minorHAnsi" w:eastAsiaTheme="minorEastAsia" w:hAnsiTheme="minorHAnsi" w:cstheme="minorBidi"/>
-        <w:sz w:val="22"/>
-        <w:szCs w:val="22"/>
-        <w:lang w:val="en-US" w:eastAsia="en-US" w:bidi="ar-SA"/>
-      </w:rPr>
-    </w:rPrDefault>
-    <w:pPrDefault>
-      <w:pPr>
-        <w:spacing w:after="160" w:line="259" w:lineRule="auto"/>
-      </w:pPr>
-    </w:pPrDefault>
-  </w:docDefaults>
-  <w:latentStyles w:defLockedState="0" w:defUIPriority="99" w:defSemiHidden="0" w:defUnhideWhenUsed="0" w:defQFormat="0" w:count="374">
-    <w:lsdException w:name="Normal" w:uiPriority="0" w:qFormat="1"/>
-    <w:lsdException w:name="heading 1" w:uiPriority="9" w:qFormat="1"/>
-    <w:lsdException w:name="heading 2" w:semiHidden="1" w:uiPriority="9" w:unhideWhenUsed="1" w:qFormat="1"/>
-    <w:lsdException w:name="heading 3" w:semiHidden="1" w:uiPriority="9" w:unhideWhenUsed="1" w:qFormat="1"/>
-    <w:lsdException w:name="heading 4" w:semiHidden="1" w:uiPriority="9" w:unhideWhenUsed="1" w:qFormat="1"/>
-    <w:lsdException w:name="heading 5" w:semiHidden="1" w:uiPriority="9" w:unhideWhenUsed="1" w:qFormat="1"/>
-    <w:lsdException w:name="heading 6" w:semiHidden="1" w:uiPriority="9" w:unhideWhenUsed="1" w:qFormat="1"/>
-    <w:lsdException w:name="heading 7" w:semiHidden="1" w:uiPriority="9" w:unhideWhenUsed="1" w:qFormat="1"/>
-    <w:lsdException w:name="heading 8" w:semiHidden="1" w:uiPriority="9" w:unhideWhenUsed="1" w:qFormat="1"/>
-    <w:lsdException w:name="heading 9" w:semiHidden="1" w:uiPriority="9" w:unhideWhenUsed="1" w:qFormat="1"/>
-    <w:lsdException w:name="index 1" w:semiHidden="1" w:unhideWhenUsed="1"/>
-    <w:lsdException w:name="index 2" w:semiHidden="1" w:unhideWhenUsed="1"/>
-    <w:lsdException w:name="index 3" w:semiHidden="1" w:unhideWhenUsed="1"/>
-    <w:lsdException w:name="index 4" w:semiHidden="1" w:unhideWhenUsed="1"/>
-    <w:lsdException w:name="index 5" w:semiHidden="1" w:unhideWhenUsed="1"/>
-    <w:lsdException w:name="index 6" w:semiHidden="1" w:unhideWhenUsed="1"/>
-    <w:lsdException w:name="index 7" w:semiHidden="1" w:unhideWhenUsed="1"/>
-    <w:lsdException w:name="index 8" w:semiHidden="1" w:unhideWhenUsed="1"/>
-    <w:lsdException w:name="index 9" w:semiHidden="1" w:unhideWhenUsed="1"/>
-    <w:lsdException w:name="toc 1" w:semiHidden="1" w:uiPriority="39" w:unhideWhenUsed="1"/>
-    <w:lsdException w:name="toc 2" w:semiHidden="1" w:uiPriority="39" w:unhideWhenUsed="1"/>
-    <w:lsdException w:name="toc 3" w:semiHidden="1" w:uiPriority="39" w:unhideWhenUsed="1"/>
-    <w:lsdException w:name="toc 4" w:semiHidden="1" w:uiPriority="39" w:unhideWhenUsed="1"/>
-    <w:lsdException w:name="toc 5" w:semiHidden="1" w:uiPriority="39" w:unhideWhenUsed="1"/>
-    <w:lsdException w:name="toc 6" w:semiHidden="1" w:uiPriority="39" w:unhideWhenUsed="1"/>
-    <w:lsdException w:name="toc 7" w:semiHidden="1" w:uiPriority="39" w:unhideWhenUsed="1"/>
-    <w:lsdException w:name="toc 8" w:semiHidden="1" w:uiPriority="39" w:unhideWhenUsed="1"/>
-    <w:lsdException w:name="toc 9" w:semiHidden="1" w:uiPriority="39" w:unhideWhenUsed="1"/>
-    <w:lsdException w:name="Normal Indent" w:semiHidden="1" w:unhideWhenUsed="1"/>
-    <w:lsdException w:name="footnote text" w:semiHidden="1" w:unhideWhenUsed="1"/>
-    <w:lsdException w:name="annotation text" w:semiHidden="1" w:unhideWhenUsed="1"/>
-    <w:lsdException w:name="header" w:semiHidden="1" w:unhideWhenUsed="1"/>
-    <w:lsdException w:name="footer" w:semiHidden="1" w:unhideWhenUsed="1"/>
-    <w:lsdException w:name="index heading" w:semiHidden="1" w:unhideWhenUsed="1"/>
-    <w:lsdException w:name="caption" w:semiHidden="1" w:uiPriority="35" w:unhideWhenUsed="1" w:qFormat="1"/>
-    <w:lsdException w:name="table of figures" w:semiHidden="1" w:unhideWhenUsed="1"/>
-    <w:lsdException w:name="envelope address" w:semiHidden="1" w:unhideWhenUsed="1"/>
-    <w:lsdException w:name="envelope return" w:semiHidden="1" w:unhideWhenUsed="1"/>
-    <w:lsdException w:name="footnote reference" w:semiHidden="1" w:unhideWhenUsed="1"/>
-    <w:lsdException w:name="annotation reference" w:semiHidden="1" w:unhideWhenUsed="1"/>
-    <w:lsdException w:name="line number" w:semiHidden="1" w:unhideWhenUsed="1"/>
-    <w:lsdException w:name="page number" w:semiHidden="1" w:unhideWhenUsed="1"/>
-    <w:lsdException w:name="endnote reference" w:semiHidden="1" w:unhideWhenUsed="1"/>
-    <w:lsdException w:name="endnote text" w:semiHidden="1" w:unhideWhenUsed="1"/>
-    <w:lsdException w:name="table of authorities" w:semiHidden="1" w:unhideWhenUsed="1"/>
-    <w:lsdException w:name="macro" w:semiHidden="1" w:unhideWhenUsed="1"/>
-    <w:lsdException w:name="toa heading" w:semiHidden="1" w:unhideWhenUsed="1"/>
-    <w:lsdException w:name="List" w:semiHidden="1" w:unhideWhenUsed="1"/>
-    <w:lsdException w:name="List Bullet" w:semiHidden="1" w:unhideWhenUsed="1"/>
-    <w:lsdException w:name="List Number" w:semiHidden="1" w:unhideWhenUsed="1"/>
-    <w:lsdException w:name="List 2" w:semiHidden="1" w:unhideWhenUsed="1"/>
-    <w:lsdException w:name="List 3" w:semiHidden="1" w:unhideWhenUsed="1"/>
-    <w:lsdException w:name="List 4" w:semiHidden="1" w:unhideWhenUsed="1"/>
-    <w:lsdException w:name="List 5" w:semiHidden="1" w:unhideWhenUsed="1"/>
-    <w:lsdException w:name="List Bullet 2" w:semiHidden="1" w:unhideWhenUsed="1"/>
-    <w:lsdException w:name="List Bullet 3" w:semiHidden="1" w:unhideWhenUsed="1"/>
-    <w:lsdException w:name="List Bullet 4" w:semiHidden="1" w:unhideWhenUsed="1"/>
-    <w:lsdException w:name="List Bullet 5" w:semiHidden="1" w:unhideWhenUsed="1"/>
-    <w:lsdException w:name="List Number 2" w:semiHidden="1" w:unhideWhenUsed="1"/>
-    <w:lsdException w:name="List Number 3" w:semiHidden="1" w:unhideWhenUsed="1"/>
-    <w:lsdException w:name="List Number 4" w:semiHidden="1" w:unhideWhenUsed="1"/>
-    <w:lsdException w:name="List Number 5" w:semiHidden="1" w:unhideWhenUsed="1"/>
-    <w:lsdException w:name="Title" w:uiPriority="10" w:qFormat="1"/>
-    <w:lsdException w:name="Closing" w:semiHidden="1" w:unhideWhenUsed="1"/>
-    <w:lsdException w:name="Signature" w:semiHidden="1" w:unhideWhenUsed="1"/>
-    <w:lsdException w:name="Default Paragraph Font" w:semiHidden="1" w:uiPriority="1" w:unhideWhenUsed="1"/>
-    <w:lsdException w:name="Body Text" w:semiHidden="1" w:unhideWhenUsed="1"/>
-    <w:lsdException w:name="Body Text Indent" w:semiHidden="1" w:unhideWhenUsed="1"/>
-    <w:lsdException w:name="List Continue" w:semiHidden="1" w:unhideWhenUsed="1"/>
-    <w:lsdException w:name="List Continue 2" w:semiHidden="1" w:unhideWhenUsed="1"/>
-    <w:lsdException w:name="List Continue 3" w:semiHidden="1" w:unhideWhenUsed="1"/>
-    <w:lsdException w:name="List Continue 4" w:semiHidden="1" w:unhideWhenUsed="1"/>
-    <w:lsdException w:name="List Continue 5" w:semiHidden="1" w:unhideWhenUsed="1"/>
-    <w:lsdException w:name="Message Header" w:semiHidden="1" w:unhideWhenUsed="1"/>
-    <w:lsdException w:name="Subtitle" w:uiPriority="11" w:qFormat="1"/>
-    <w:lsdException w:name="Salutation" w:semiHidden="1" w:unhideWhenUsed="1"/>
-    <w:lsdException w:name="Date" w:semiHidden="1" w:unhideWhenUsed="1"/>
-    <w:lsdException w:name="Body Text First Indent" w:semiHidden="1" w:unhideWhenUsed="1"/>
-    <w:lsdException w:name="Body Text First Indent 2" w:semiHidden="1" w:unhideWhenUsed="1"/>
-    <w:lsdException w:name="Note Heading" w:semiHidden="1" w:unhideWhenUsed="1"/>
-    <w:lsdException w:name="Body Text 2" w:semiHidden="1" w:unhideWhenUsed="1"/>
-    <w:lsdException w:name="Body Text 3" w:semiHidden="1" w:unhideWhenUsed="1"/>
-    <w:lsdException w:name="Body Text Indent 2" w:semiHidden="1" w:unhideWhenUsed="1"/>
-    <w:lsdException w:name="Body Text Indent 3" w:semiHidden="1" w:unhideWhenUsed="1"/>
-    <w:lsdException w:name="Block Text" w:semiHidden="1" w:unhideWhenUsed="1"/>
-    <w:lsdException w:name="Hyperlink" w:semiHidden="1" w:unhideWhenUsed="1"/>
-    <w:lsdException w:name="FollowedHyperlink" w:semiHidden="1" w:unhideWhenUsed="1"/>
-    <w:lsdException w:name="Strong" w:uiPriority="22" w:qFormat="1"/>
-    <w:lsdException w:name="Emphasis" w:uiPriority="20" w:qFormat="1"/>
-    <w:lsdException w:name="Document Map" w:semiHidden="1" w:unhideWhenUsed="1"/>
-    <w:lsdException w:name="Plain Text" w:semiHidden="1" w:unhideWhenUsed="1"/>
-    <w:lsdException w:name="E-mail Signature" w:semiHidden="1" w:unhideWhenUsed="1"/>
-    <w:lsdException w:name="HTML Top of Form" w:semiHidden="1" w:unhideWhenUsed="1"/>
-    <w:lsdException w:name="HTML Bottom of Form" w:semiHidden="1" w:unhideWhenUsed="1"/>
-    <w:lsdException w:name="Normal (Web)" w:semiHidden="1" w:unhideWhenUsed="1"/>
-    <w:lsdException w:name="HTML Acronym" w:semiHidden="1" w:unhideWhenUsed="1"/>
-    <w:lsdException w:name="HTML Address" w:semiHidden="1" w:unhideWhenUsed="1"/>
-    <w:lsdException w:name="HTML Cite" w:semiHidden="1" w:unhideWhenUsed="1"/>
-    <w:lsdException w:name="HTML Code" w:semiHidden="1" w:unhideWhenUsed="1"/>
-    <w:lsdException w:name="HTML Definition" w:semiHidden="1" w:unhideWhenUsed="1"/>
-    <w:lsdException w:name="HTML Keyboard" w:semiHidden="1" w:unhideWhenUsed="1"/>
-    <w:lsdException w:name="HTML Preformatted" w:semiHidden="1" w:unhideWhenUsed="1"/>
-    <w:lsdException w:name="HTML Sample" w:semiHidden="1" w:unhideWhenUsed="1"/>
-    <w:lsdException w:name="HTML Typewriter" w:semiHidden="1" w:unhideWhenUsed="1"/>
-    <w:lsdException w:name="HTML Variable" w:semiHidden="1" w:unhideWhenUsed="1"/>
-    <w:lsdException w:name="Normal Table" w:semiHidden="1" w:unhideWhenUsed="1"/>
-    <w:lsdException w:name="annotation subject" w:semiHidden="1" w:unhideWhenUsed="1"/>
-    <w:lsdException w:name="No List" w:semiHidden="1" w:unhideWhenUsed="1"/>
-    <w:lsdException w:name="Outline List 1" w:semiHidden="1" w:unhideWhenUsed="1"/>
-    <w:lsdException w:name="Outline List 2" w:semiHidden="1" w:unhideWhenUsed="1"/>
-    <w:lsdException w:name="Outline List 3" w:semiHidden="1" w:unhideWhenUsed="1"/>
-    <w:lsdException w:name="Table Simple 1" w:semiHidden="1" w:unhideWhenUsed="1"/>
-    <w:lsdException w:name="Table Simple 2" w:semiHidden="1" w:unhideWhenUsed="1"/>
-    <w:lsdException w:name="Table Simple 3" w:semiHidden="1" w:unhideWhenUsed="1"/>
-    <w:lsdException w:name="Table Classic 1" w:semiHidden="1" w:unhideWhenUsed="1"/>
-    <w:lsdException w:name="Table Classic 2" w:semiHidden="1" w:unhideWhenUsed="1"/>
-    <w:lsdException w:name="Table Classic 3" w:semiHidden="1" w:unhideWhenUsed="1"/>
-    <w:lsdException w:name="Table Classic 4" w:semiHidden="1" w:unhideWhenUsed="1"/>
-    <w:lsdException w:name="Table Colorful 1" w:semiHidden="1" w:unhideWhenUsed="1"/>
-    <w:lsdException w:name="Table Colorful 2" w:semiHidden="1" w:unhideWhenUsed="1"/>
-    <w:lsdException w:name="Table Colorful 3" w:semiHidden="1" w:unhideWhenUsed="1"/>
-    <w:lsdException w:name="Table Columns 1" w:semiHidden="1" w:unhideWhenUsed="1"/>
-    <w:lsdException w:name="Table Columns 2" w:semiHidden="1" w:unhideWhenUsed="1"/>
-    <w:lsdException w:name="Table Columns 3" w:semiHidden="1" w:unhideWhenUsed="1"/>
-    <w:lsdException w:name="Table Columns 4" w:semiHidden="1" w:unhideWhenUsed="1"/>
-    <w:lsdException w:name="Table Columns 5" w:semiHidden="1" w:unhideWhenUsed="1"/>
-    <w:lsdException w:name="Table Grid 1" w:semiHidden="1" w:unhideWhenUsed="1"/>
-    <w:lsdException w:name="Table Grid 2" w:semiHidden="1" w:unhideWhenUsed="1"/>
-    <w:lsdException w:name="Table Grid 3" w:semiHidden="1" w:unhideWhenUsed="1"/>
-    <w:lsdException w:name="Table Grid 4" w:semiHidden="1" w:unhideWhenUsed="1"/>
-    <w:lsdException w:name="Table Grid 5" w:semiHidden="1" w:unhideWhenUsed="1"/>
-    <w:lsdException w:name="Table Grid 6" w:semiHidden="1" w:unhideWhenUsed="1"/>
-    <w:lsdException w:name="Table Grid 7" w:semiHidden="1" w:unhideWhenUsed="1"/>
-    <w:lsdException w:name="Table Grid 8" w:semiHidden="1" w:unhideWhenUsed="1"/>
-    <w:lsdException w:name="Table List 1" w:semiHidden="1" w:unhideWhenUsed="1"/>
-    <w:lsdException w:name="Table List 2" w:semiHidden="1" w:unhideWhenUsed="1"/>
-    <w:lsdException w:name="Table List 3" w:semiHidden="1" w:unhideWhenUsed="1"/>
-    <w:lsdException w:name="Table List 4" w:semiHidden="1" w:unhideWhenUsed="1"/>
-    <w:lsdException w:name="Table List 5" w:semiHidden="1" w:unhideWhenUsed="1"/>
-    <w:lsdException w:name="Table List 6" w:semiHidden="1" w:unhideWhenUsed="1"/>
-    <w:lsdException w:name="Table List 7" w:semiHidden="1" w:unhideWhenUsed="1"/>
-    <w:lsdException w:name="Table List 8" w:semiHidden="1" w:unhideWhenUsed="1"/>
-    <w:lsdException w:name="Table 3D effects 1" w:semiHidden="1" w:unhideWhenUsed="1"/>
-    <w:lsdException w:name="Table 3D effects 2" w:semiHidden="1" w:unhideWhenUsed="1"/>
-    <w:lsdException w:name="Table 3D effects 3" w:semiHidden="1" w:unhideWhenUsed="1"/>
-    <w:lsdException w:name="Table Contemporary" w:semiHidden="1" w:unhideWhenUsed="1"/>
-    <w:lsdException w:name="Table Elegant" w:semiHidden="1" w:unhideWhenUsed="1"/>
-    <w:lsdException w:name="Table Professional" w:semiHidden="1" w:unhideWhenUsed="1"/>
-    <w:lsdException w:name="Table Subtle 1" w:semiHidden="1" w:unhideWhenUsed="1"/>
-    <w:lsdException w:name="Table Subtle 2" w:semiHidden="1" w:unhideWhenUsed="1"/>
-    <w:lsdException w:name="Table Web 1" w:semiHidden="1" w:unhideWhenUsed="1"/>
-    <w:lsdException w:name="Table Web 2" w:semiHidden="1" w:unhideWhenUsed="1"/>
-    <w:lsdException w:name="Table Web 3" w:semiHidden="1" w:unhideWhenUsed="1"/>
-    <w:lsdException w:name="Balloon Text" w:semiHidden="1" w:unhideWhenUsed="1"/>
-    <w:lsdException w:name="Table Grid" w:uiPriority="39"/>
-    <w:lsdException w:name="Table Theme" w:semiHidden="1" w:unhideWhenUsed="1"/>
-    <w:lsdException w:name="Placeholder Text" w:semiHidden="1"/>
-    <w:lsdException w:name="No Spacing" w:uiPriority="1" w:qFormat="1"/>
-    <w:lsdException w:name="Light Shading" w:uiPriority="60"/>
-    <w:lsdException w:name="Light List" w:uiPriority="61"/>
-    <w:lsdException w:name="Light Grid" w:uiPriority="62"/>
-    <w:lsdException w:name="Medium Shading 1" w:uiPriority="63"/>
-    <w:lsdException w:name="Medium Shading 2" w:uiPriority="64"/>
-    <w:lsdException w:name="Medium List 1" w:uiPriority="65"/>
-    <w:lsdException w:name="Medium List 2" w:uiPriority="66"/>
-    <w:lsdException w:name="Medium Grid 1" w:uiPriority="67"/>
-    <w:lsdException w:name="Medium Grid 2" w:uiPriority="68"/>
-    <w:lsdException w:name="Medium Grid 3" w:uiPriority="69"/>
-    <w:lsdException w:name="Dark List" w:uiPriority="70"/>
-    <w:lsdException w:name="Colorful Shading" w:uiPriority="71"/>
-    <w:lsdException w:name="Colorful List" w:uiPriority="72"/>
-    <w:lsdException w:name="Colorful Grid" w:uiPriority="73"/>
-    <w:lsdException w:name="Light Shading Accent 1" w:uiPriority="60"/>
-    <w:lsdException w:name="Light List Accent 1" w:uiPriority="61"/>
-    <w:lsdException w:name="Light Grid Accent 1" w:uiPriority="62"/>
-    <w:lsdException w:name="Medium Shading 1 Accent 1" w:uiPriority="63"/>
-    <w:lsdException w:name="Medium Shading 2 Accent 1" w:uiPriority="64"/>
-    <w:lsdException w:name="Medium List 1 Accent 1" w:uiPriority="65"/>
-    <w:lsdException w:name="Revision" w:semiHidden="1"/>
-    <w:lsdException w:name="List Paragraph" w:uiPriority="34" w:qFormat="1"/>
-    <w:lsdException w:name="Quote" w:uiPriority="29" w:qFormat="1"/>
-    <w:lsdException w:name="Intense Quote" w:uiPriority="30" w:qFormat="1"/>
-    <w:lsdException w:name="Medium List 2 Accent 1" w:uiPriority="66"/>
-    <w:lsdException w:name="Medium Grid 1 Accent 1" w:uiPriority="67"/>
-    <w:lsdException w:name="Medium Grid 2 Accent 1" w:uiPriority="68"/>
-    <w:lsdException w:name="Medium Grid 3 Accent 1" w:uiPriority="69"/>
-    <w:lsdException w:name="Dark List Accent 1" w:uiPriority="70"/>
-    <w:lsdException w:name="Colorful Shading Accent 1" w:uiPriority="71"/>
-    <w:lsdException w:name="Colorful List Accent 1" w:uiPriority="72"/>
-    <w:lsdException w:name="Colorful Grid Accent 1" w:uiPriority="73"/>
-    <w:lsdException w:name="Light Shading Accent 2" w:uiPriority="60"/>
-    <w:lsdException w:name="Light List Accent 2" w:uiPriority="61"/>
-    <w:lsdException w:name="Light Grid Accent 2" w:uiPriority="62"/>
-    <w:lsdException w:name="Medium Shading 1 Accent 2" w:uiPriority="63"/>
-    <w:lsdException w:name="Medium Shading 2 Accent 2" w:uiPriority="64"/>
-    <w:lsdException w:name="Medium List 1 Accent 2" w:uiPriority="65"/>
-    <w:lsdException w:name="Medium List 2 Accent 2" w:uiPriority="66"/>
-    <w:lsdException w:name="Medium Grid 1 Accent 2" w:uiPriority="67"/>
-    <w:lsdException w:name="Medium Grid 2 Accent 2" w:uiPriority="68"/>
-    <w:lsdException w:name="Medium Grid 3 Accent 2" w:uiPriority="69"/>
-    <w:lsdException w:name="Dark List Accent 2" w:uiPriority="70"/>
-    <w:lsdException w:name="Colorful Shading Accent 2" w:uiPriority="71"/>
-    <w:lsdException w:name="Colorful List Accent 2" w:uiPriority="72"/>
-    <w:lsdException w:name="Colorful Grid Accent 2" w:uiPriority="73"/>
-    <w:lsdException w:name="Light Shading Accent 3" w:uiPriority="60"/>
-    <w:lsdException w:name="Light List Accent 3" w:uiPriority="61"/>
-    <w:lsdException w:name="Light Grid Accent 3" w:uiPriority="62"/>
-    <w:lsdException w:name="Medium Shading 1 Accent 3" w:uiPriority="63"/>
-    <w:lsdException w:name="Medium Shading 2 Accent 3" w:uiPriority="64"/>
-    <w:lsdException w:name="Medium List 1 Accent 3" w:uiPriority="65"/>
-    <w:lsdException w:name="Medium List 2 Accent 3" w:uiPriority="66"/>
-    <w:lsdException w:name="Medium Grid 1 Accent 3" w:uiPriority="67"/>
-    <w:lsdException w:name="Medium Grid 2 Accent 3" w:uiPriority="68"/>
-    <w:lsdException w:name="Medium Grid 3 Accent 3" w:uiPriority="69"/>
-    <w:lsdException w:name="Dark List Accent 3" w:uiPriority="70"/>
-    <w:lsdException w:name="Colorful Shading Accent 3" w:uiPriority="71"/>
-    <w:lsdException w:name="Colorful List Accent 3" w:uiPriority="72"/>
-    <w:lsdException w:name="Colorful Grid Accent 3" w:uiPriority="73"/>
-    <w:lsdException w:name="Light Shading Accent 4" w:uiPriority="60"/>
-    <w:lsdException w:name="Light List Accent 4" w:uiPriority="61"/>
-    <w:lsdException w:name="Light Grid Accent 4" w:uiPriority="62"/>
-    <w:lsdException w:name="Medium Shading 1 Accent 4" w:uiPriority="63"/>
-    <w:lsdException w:name="Medium Shading 2 Accent 4" w:uiPriority="64"/>
-    <w:lsdException w:name="Medium List 1 Accent 4" w:uiPriority="65"/>
-    <w:lsdException w:name="Medium List 2 Accent 4" w:uiPriority="66"/>
-    <w:lsdException w:name="Medium Grid 1 Accent 4" w:uiPriority="67"/>
-    <w:lsdException w:name="Medium Grid 2 Accent 4" w:uiPriority="68"/>
-    <w:lsdException w:name="Medium Grid 3 Accent 4" w:uiPriority="69"/>
-    <w:lsdException w:name="Dark List Accent 4" w:uiPriority="70"/>
-    <w:lsdException w:name="Colorful Shading Accent 4" w:uiPriority="71"/>
-    <w:lsdException w:name="Colorful List Accent 4" w:uiPriority="72"/>
-    <w:lsdException w:name="Colorful Grid Accent 4" w:uiPriority="73"/>
-    <w:lsdException w:name="Light Shading Accent 5" w:uiPriority="60"/>
-    <w:lsdException w:name="Light List Accent 5" w:uiPriority="61"/>
-    <w:lsdException w:name="Light Grid Accent 5" w:uiPriority="62"/>
-    <w:lsdException w:name="Medium Shading 1 Accent 5" w:uiPriority="63"/>
-    <w:lsdException w:name="Medium Shading 2 Accent 5" w:uiPriority="64"/>
-    <w:lsdException w:name="Medium List 1 Accent 5" w:uiPriority="65"/>
-    <w:lsdException w:name="Medium List 2 Accent 5" w:uiPriority="66"/>
-    <w:lsdException w:name="Medium Grid 1 Accent 5" w:uiPriority="67"/>
-    <w:lsdException w:name="Medium Grid 2 Accent 5" w:uiPriority="68"/>
-    <w:lsdException w:name="Medium Grid 3 Accent 5" w:uiPriority="69"/>
-    <w:lsdException w:name="Dark List Accent 5" w:uiPriority="70"/>
-    <w:lsdException w:name="Colorful Shading Accent 5" w:uiPriority="71"/>
-    <w:lsdException w:name="Colorful List Accent 5" w:uiPriority="72"/>
-    <w:lsdException w:name="Colorful Grid Accent 5" w:uiPriority="73"/>
-    <w:lsdException w:name="Light Shading Accent 6" w:uiPriority="60"/>
-    <w:lsdException w:name="Light List Accent 6" w:uiPriority="61"/>
-    <w:lsdException w:name="Light Grid Accent 6" w:uiPriority="62"/>
-    <w:lsdException w:name="Medium Shading 1 Accent 6" w:uiPriority="63"/>
-    <w:lsdException w:name="Medium Shading 2 Accent 6" w:uiPriority="64"/>
-    <w:lsdException w:name="Medium List 1 Accent 6" w:uiPriority="65"/>
-    <w:lsdException w:name="Medium List 2 Accent 6" w:uiPriority="66"/>
-    <w:lsdException w:name="Medium Grid 1 Accent 6" w:uiPriority="67"/>
-    <w:lsdException w:name="Medium Grid 2 Accent 6" w:uiPriority="68"/>
-    <w:lsdException w:name="Medium Grid 3 Accent 6" w:uiPriority="69"/>
-    <w:lsdException w:name="Dark List Accent 6" w:uiPriority="70"/>
-    <w:lsdException w:name="Colorful Shading Accent 6" w:uiPriority="71"/>
-    <w:lsdException w:name="Colorful List Accent 6" w:uiPriority="72"/>
-    <w:lsdException w:name="Colorful Grid Accent 6" w:uiPriority="73"/>
-    <w:lsdException w:name="Subtle Emphasis" w:uiPriority="19" w:qFormat="1"/>
-    <w:lsdException w:name="Intense Emphasis" w:uiPriority="21" w:qFormat="1"/>
-    <w:lsdException w:name="Subtle Reference" w:uiPriority="31" w:qFormat="1"/>
-    <w:lsdException w:name="Intense Reference" w:uiPriority="32" w:qFormat="1"/>
-    <w:lsdException w:name="Book Title" w:uiPriority="33" w:qFormat="1"/>
-    <w:lsdException w:name="Bibliography" w:semiHidden="1" w:uiPriority="37" w:unhideWhenUsed="1"/>
-    <w:lsdException w:name="TOC Heading" w:semiHidden="1" w:uiPriority="39" w:unhideWhenUsed="1" w:qFormat="1"/>
-    <w:lsdException w:name="Plain Table 1" w:uiPriority="41"/>
-    <w:lsdException w:name="Plain Table 2" w:uiPriority="42"/>
-    <w:lsdException w:name="Plain Table 3" w:uiPriority="43"/>
-    <w:lsdException w:name="Plain Table 4" w:uiPriority="44"/>
-    <w:lsdException w:name="Plain Table 5" w:uiPriority="45"/>
-    <w:lsdException w:name="Grid Table Light" w:uiPriority="40"/>
-    <w:lsdException w:name="Grid Table 1 Light" w:uiPriority="46"/>
-    <w:lsdException w:name="Grid Table 2" w:uiPriority="47"/>
-    <w:lsdException w:name="Grid Table 3" w:uiPriority="48"/>
-    <w:lsdException w:name="Grid Table 4" w:uiPriority="49"/>
-    <w:lsdException w:name="Grid Table 5 Dark" w:uiPriority="50"/>
-    <w:lsdException w:name="Grid Table 6 Colorful" w:uiPriority="51"/>
-    <w:lsdException w:name="Grid Table 7 Colorful" w:uiPriority="52"/>
-    <w:lsdException w:name="Grid Table 1 Light Accent 1" w:uiPriority="46"/>
-    <w:lsdException w:name="Grid Table 2 Accent 1" w:uiPriority="47"/>
-    <w:lsdException w:name="Grid Table 3 Accent 1" w:uiPriority="48"/>
-    <w:lsdException w:name="Grid Table 4 Accent 1" w:uiPriority="49"/>
-    <w:lsdException w:name="Grid Table 5 Dark Accent 1" w:uiPriority="50"/>
-    <w:lsdException w:name="Grid Table 6 Colorful Accent 1" w:uiPriority="51"/>
-    <w:lsdException w:name="Grid Table 7 Colorful Accent 1" w:uiPriority="52"/>
-    <w:lsdException w:name="Grid Table 1 Light Accent 2" w:uiPriority="46"/>
-    <w:lsdException w:name="Grid Table 2 Accent 2" w:uiPriority="47"/>
-    <w:lsdException w:name="Grid Table 3 Accent 2" w:uiPriority="48"/>
-    <w:lsdException w:name="Grid Table 4 Accent 2" w:uiPriority="49"/>
-    <w:lsdException w:name="Grid Table 5 Dark Accent 2" w:uiPriority="50"/>
-    <w:lsdException w:name="Grid Table 6 Colorful Accent 2" w:uiPriority="51"/>
-    <w:lsdException w:name="Grid Table 7 Colorful Accent 2" w:uiPriority="52"/>
-    <w:lsdException w:name="Grid Table 1 Light Accent 3" w:uiPriority="46"/>
-    <w:lsdException w:name="Grid Table 2 Accent 3" w:uiPriority="47"/>
-    <w:lsdException w:name="Grid Table 3 Accent 3" w:uiPriority="48"/>
-    <w:lsdException w:name="Grid Table 4 Accent 3" w:uiPriority="49"/>
-    <w:lsdException w:name="Grid Table 5 Dark Accent 3" w:uiPriority="50"/>
-    <w:lsdException w:name="Grid Table 6 Colorful Accent 3" w:uiPriority="51"/>
-    <w:lsdException w:name="Grid Table 7 Colorful Accent 3" w:uiPriority="52"/>
-    <w:lsdException w:name="Grid Table 1 Light Accent 4" w:uiPriority="46"/>
-    <w:lsdException w:name="Grid Table 2 Accent 4" w:uiPriority="47"/>
-    <w:lsdException w:name="Grid Table 3 Accent 4" w:uiPriority="48"/>
-    <w:lsdException w:name="Grid Table 4 Accent 4" w:uiPriority="49"/>
-    <w:lsdException w:name="Grid Table 5 Dark Accent 4" w:uiPriority="50"/>
-    <w:lsdException w:name="Grid Table 6 Colorful Accent 4" w:uiPriority="51"/>
-    <w:lsdException w:name="Grid Table 7 Colorful Accent 4" w:uiPriority="52"/>
-    <w:lsdException w:name="Grid Table 1 Light Accent 5" w:uiPriority="46"/>
-    <w:lsdException w:name="Grid Table 2 Accent 5" w:uiPriority="47"/>
-    <w:lsdException w:name="Grid Table 3 Accent 5" w:uiPriority="48"/>
-    <w:lsdException w:name="Grid Table 4 Accent 5" w:uiPriority="49"/>
-    <w:lsdException w:name="Grid Table 5 Dark Accent 5" w:uiPriority="50"/>
-    <w:lsdException w:name="Grid Table 6 Colorful Accent 5" w:uiPriority="51"/>
-    <w:lsdException w:name="Grid Table 7 Colorful Accent 5" w:uiPriority="52"/>
-    <w:lsdException w:name="Grid Table 1 Light Accent 6" w:uiPriority="46"/>
-    <w:lsdException w:name="Grid Table 2 Accent 6" w:uiPriority="47"/>
-    <w:lsdException w:name="Grid Table 3 Accent 6" w:uiPriority="48"/>
-    <w:lsdException w:name="Grid Table 4 Accent 6" w:uiPriority="49"/>
-    <w:lsdException w:name="Grid Table 5 Dark Accent 6" w:uiPriority="50"/>
-    <w:lsdException w:name="Grid Table 6 Colorful Accent 6" w:uiPriority="51"/>
-    <w:lsdException w:name="Grid Table 7 Colorful Accent 6" w:uiPriority="52"/>
-    <w:lsdException w:name="List Table 1 Light" w:uiPriority="46"/>
-    <w:lsdException w:name="List Table 2" w:uiPriority="47"/>
-    <w:lsdException w:name="List Table 3" w:uiPriority="48"/>
-    <w:lsdException w:name="List Table 4" w:uiPriority="49"/>
-    <w:lsdException w:name="List Table 5 Dark" w:uiPriority="50"/>
-    <w:lsdException w:name="List Table 6 Colorful" w:uiPriority="51"/>
-    <w:lsdException w:name="List Table 7 Colorful" w:uiPriority="52"/>
-    <w:lsdException w:name="List Table 1 Light Accent 1" w:uiPriority="46"/>
-    <w:lsdException w:name="List Table 2 Accent 1" w:uiPriority="47"/>
-    <w:lsdException w:name="List Table 3 Accent 1" w:uiPriority="48"/>
-    <w:lsdException w:name="List Table 4 Accent 1" w:uiPriority="49"/>
-    <w:lsdException w:name="List Table 5 Dark Accent 1" w:uiPriority="50"/>
-    <w:lsdException w:name="List Table 6 Colorful Accent 1" w:uiPriority="51"/>
-    <w:lsdException w:name="List Table 7 Colorful Accent 1" w:uiPriority="52"/>
-    <w:lsdException w:name="List Table 1 Light Accent 2" w:uiPriority="46"/>
-    <w:lsdException w:name="List Table 2 Accent 2" w:uiPriority="47"/>
-    <w:lsdException w:name="List Table 3 Accent 2" w:uiPriority="48"/>
-    <w:lsdException w:name="List Table 4 Accent 2" w:uiPriority="49"/>
-    <w:lsdException w:name="List Table 5 Dark Accent 2" w:uiPriority="50"/>
-    <w:lsdException w:name="List Table 6 Colorful Accent 2" w:uiPriority="51"/>
-    <w:lsdException w:name="List Table 7 Colorful Accent 2" w:uiPriority="52"/>
-    <w:lsdException w:name="List Table 1 Light Accent 3" w:uiPriority="46"/>
-    <w:lsdException w:name="List Table 2 Accent 3" w:uiPriority="47"/>
-    <w:lsdException w:name="List Table 3 Accent 3" w:uiPriority="48"/>
-    <w:lsdException w:name="List Table 4 Accent 3" w:uiPriority="49"/>
-    <w:lsdException w:name="List Table 5 Dark Accent 3" w:uiPriority="50"/>
-    <w:lsdException w:name="List Table 6 Colorful Accent 3" w:uiPriority="51"/>
-    <w:lsdException w:name="List Table 7 Colorful Accent 3" w:uiPriority="52"/>
-    <w:lsdException w:name="List Table 1 Light Accent 4" w:uiPriority="46"/>
-    <w:lsdException w:name="List Table 2 Accent 4" w:uiPriority="47"/>
-    <w:lsdException w:name="List Table 3 Accent 4" w:uiPriority="48"/>
-    <w:lsdException w:name="List Table 4 Accent 4" w:uiPriority="49"/>
-    <w:lsdException w:name="List Table 5 Dark Accent 4" w:uiPriority="50"/>
-    <w:lsdException w:name="List Table 6 Colorful Accent 4" w:uiPriority="51"/>
-    <w:lsdException w:name="List Table 7 Colorful Accent 4" w:uiPriority="52"/>
-    <w:lsdException w:name="List Table 1 Light Accent 5" w:uiPriority="46"/>
-    <w:lsdException w:name="List Table 2 Accent 5" w:uiPriority="47"/>
-    <w:lsdException w:name="List Table 3 Accent 5" w:uiPriority="48"/>
-    <w:lsdException w:name="List Table 4 Accent 5" w:uiPriority="49"/>
-    <w:lsdException w:name="List Table 5 Dark Accent 5" w:uiPriority="50"/>
-    <w:lsdException w:name="List Table 6 Colorful Accent 5" w:uiPriority="51"/>
-    <w:lsdException w:name="List Table 7 Colorful Accent 5" w:uiPriority="52"/>
-    <w:lsdException w:name="List Table 1 Light Accent 6" w:uiPriority="46"/>
-    <w:lsdException w:name="List Table 2 Accent 6" w:uiPriority="47"/>
-    <w:lsdException w:name="List Table 3 Accent 6" w:uiPriority="48"/>
-    <w:lsdException w:name="List Table 4 Accent 6" w:uiPriority="49"/>
-    <w:lsdException w:name="List Table 5 Dark Accent 6" w:uiPriority="50"/>
-    <w:lsdException w:name="List Table 6 Colorful Accent 6" w:uiPriority="51"/>
-    <w:lsdException w:name="List Table 7 Colorful Accent 6" w:uiPriority="52"/>
-    <w:lsdException w:name="Mention" w:semiHidden="1" w:unhideWhenUsed="1"/>
-    <w:lsdException w:name="Smart Hyperlink" w:semiHidden="1" w:unhideWhenUsed="1"/>
-    <w:lsdException w:name="Hashtag" w:semiHidden="1" w:unhideWhenUsed="1"/>
-  </w:latentStyles>
-  <w:style w:type="paragraph" w:default="1" w:styleId="Normal">
-    <w:name w:val="Normal"/>
-    <w:qFormat/>
-  </w:style>
-  <w:style w:type="character" w:default="1" w:styleId="DefaultParagraphFont">
-    <w:name w:val="Default Paragraph Font"/>
-    <w:uiPriority w:val="1"/>
-    <w:semiHidden/>
-    <w:unhideWhenUsed/>
-  </w:style>
-  <w:style w:type="table" w:default="1" w:styleId="TableNormal">
-    <w:name w:val="Normal Table"/>
+  <w:style w:type="paragraph" w:styleId="BalloonText">
+    <w:name w:val="Balloon Text"/>
+    <w:basedOn w:val="Normal"/>
+    <w:link w:val="BalloonTextChar"/>
     <w:uiPriority w:val="99"/>
     <w:semiHidden/>
     <w:unhideWhenUsed/>
-    <w:tblPr>
-      <w:tblInd w:w="0" w:type="dxa"/>
-      <w:tblCellMar>
-        <w:top w:w="0" w:type="dxa"/>
-        <w:left w:w="108" w:type="dxa"/>
-        <w:bottom w:w="0" w:type="dxa"/>
-        <w:right w:w="108" w:type="dxa"/>
-      </w:tblCellMar>
-    </w:tblPr>
+    <w:rsid w:val="00CF01DC"/>
+    <w:pPr>
+      <w:spacing w:after="0" w:line="240" w:lineRule="auto"/>
+    </w:pPr>
+    <w:rPr>
+      <w:rFonts w:ascii="Segoe UI" w:hAnsi="Segoe UI" w:cs="Segoe UI"/>
+      <w:sz w:val="18"/>
+    </w:rPr>
   </w:style>
-  <w:style w:type="numbering" w:default="1" w:styleId="NoList">
-    <w:name w:val="No List"/>
+  <w:style w:type="character" w:customStyle="1" w:styleId="BalloonTextChar">
+    <w:name w:val="Balloon Text Char"/>
+    <w:basedOn w:val="DefaultParagraphFont"/>
+    <w:link w:val="BalloonText"/>
     <w:uiPriority w:val="99"/>
     <w:semiHidden/>
-    <w:unhideWhenUsed/>
-  </w:style>
-  <w:style w:type="paragraph" w:customStyle="1" w:styleId="43C3624CDDD5487FA39BBED033196209">
-    <w:name w:val="43C3624CDDD5487FA39BBED033196209"/>
-  </w:style>
-  <w:style w:type="character" w:styleId="PlaceholderText">
-    <w:name w:val="Placeholder Text"/>
-    <w:basedOn w:val="DefaultParagraphFont"/>
-    <w:uiPriority w:val="99"/>
-    <w:semiHidden/>
-    <w:rsid w:val="00F95483"/>
+    <w:rsid w:val="00CF01DC"/>
     <w:rPr>
-      <w:color w:val="808080"/>
+      <w:rFonts w:ascii="Segoe UI" w:hAnsi="Segoe UI" w:cs="Segoe UI"/>
     </w:rPr>
   </w:style>
-  <w:style w:type="paragraph" w:customStyle="1" w:styleId="DB2041F36F8A4CF285B85B2F2288A1D4">
-    <w:name w:val="DB2041F36F8A4CF285B85B2F2288A1D4"/>
-  </w:style>
-  <w:style w:type="paragraph" w:customStyle="1" w:styleId="9902E745165B477F8E22EFF047831F27">
-    <w:name w:val="9902E745165B477F8E22EFF047831F27"/>
-  </w:style>
-  <w:style w:type="paragraph" w:customStyle="1" w:styleId="288E3B577EF44393BA663400612BC062">
-    <w:name w:val="288E3B577EF44393BA663400612BC062"/>
-  </w:style>
-  <w:style w:type="paragraph" w:customStyle="1" w:styleId="C8C4D26EC1E14A81B68E3FAE0621EFBA">
-    <w:name w:val="C8C4D26EC1E14A81B68E3FAE0621EFBA"/>
-    <w:rsid w:val="00F95483"/>
-  </w:style>
-  <w:style w:type="paragraph" w:customStyle="1" w:styleId="FBE36276F2C74AA381EE53E0006D98EE">
-    <w:name w:val="FBE36276F2C74AA381EE53E0006D98EE"/>
-    <w:rsid w:val="00F95483"/>
-  </w:style>
 </w:styles>
-</file>
-
-<file path=word/glossary/webSettings.xml><?xml version="1.0" encoding="utf-8"?>
-<w:webSettings xmlns:mc="http://schemas.openxmlformats.org/markup-compatibility/2006" xmlns:r="http://schemas.openxmlformats.org/officeDocument/2006/relationships" xmlns:w="http://schemas.openxmlformats.org/wordprocessingml/2006/main" xmlns:w14="http://schemas.microsoft.com/office/word/2010/wordml" xmlns:w15="http://schemas.microsoft.com/office/word/2012/wordml" xmlns:w16se="http://schemas.microsoft.com/office/word/2015/wordml/symex" mc:Ignorable="w14 w15 w16se">
-  <w:optimizeForBrowser/>
-  <w:allowPNG/>
-</w:webSettings>
 </file>
 
 <file path=word/theme/theme1.xml><?xml version="1.0" encoding="utf-8"?>
@@ -8028,7 +7584,7 @@
 </file>
 
 <file path=customXml/itemProps3.xml><?xml version="1.0" encoding="utf-8"?>
-<ds:datastoreItem xmlns:ds="http://schemas.openxmlformats.org/officeDocument/2006/customXml" ds:itemID="{2EA04041-43C3-40AA-AD70-82683E340628}">
+<ds:datastoreItem xmlns:ds="http://schemas.openxmlformats.org/officeDocument/2006/customXml" ds:itemID="{33A69E62-43E6-4214-AC29-3E13C9C1FF54}">
   <ds:schemaRefs>
     <ds:schemaRef ds:uri="http://schemas.openxmlformats.org/officeDocument/2006/bibliography"/>
   </ds:schemaRefs>

</xml_diff>